<commit_message>
Update list.  Less terrifying now.
</commit_message>
<xml_diff>
--- a/zzBrokenISETCamTutorialsList.docx
+++ b/zzBrokenISETCamTutorialsList.docx
@@ -345,90 +345,221 @@
           <w:szCs w:val="15"/>
         </w:rPr>
       </w:pPr>
-    </w:p>
-    <w:p>
-      <w:pPr>
-        <w:rPr>
-          <w:rFonts w:asciiTheme="majorHAnsi" w:hAnsiTheme="majorHAnsi" w:cstheme="majorHAnsi"/>
-          <w:sz w:val="15"/>
-          <w:szCs w:val="15"/>
-        </w:rPr>
-      </w:pPr>
-      <w:r>
-        <w:rPr>
-          <w:rFonts w:asciiTheme="majorHAnsi" w:hAnsiTheme="majorHAnsi" w:cstheme="majorHAnsi"/>
-          <w:sz w:val="15"/>
-          <w:szCs w:val="15"/>
-        </w:rPr>
-        <w:t>/Users/dhb/Documents/MATLAB/toolboxes/isetcam/tutorials/camera/t_SystemSimulate.m -- BROKEN!</w:t>
-      </w:r>
-    </w:p>
-    <w:p>
-      <w:pPr>
-        <w:rPr>
-          <w:rFonts w:asciiTheme="majorHAnsi" w:hAnsiTheme="majorHAnsi" w:cstheme="majorHAnsi"/>
-          <w:sz w:val="15"/>
-          <w:szCs w:val="15"/>
-        </w:rPr>
-      </w:pPr>
-      <w:r>
-        <w:rPr>
-          <w:rFonts w:asciiTheme="majorHAnsi" w:hAnsiTheme="majorHAnsi" w:cstheme="majorHAnsi"/>
-          <w:sz w:val="15"/>
-          <w:szCs w:val="15"/>
-        </w:rPr>
-        <w:t>/Users/dhb/Documents/MATLAB/toolboxes/isetcam/tutorials/camera/t_cameraAntiAliasing.m -- BROKEN!</w:t>
-      </w:r>
-    </w:p>
-    <w:p>
-      <w:pPr>
-        <w:rPr>
-          <w:rFonts w:asciiTheme="majorHAnsi" w:hAnsiTheme="majorHAnsi" w:cstheme="majorHAnsi"/>
-          <w:sz w:val="15"/>
-          <w:szCs w:val="15"/>
-        </w:rPr>
-      </w:pPr>
-      <w:r>
-        <w:rPr>
-          <w:rFonts w:asciiTheme="majorHAnsi" w:hAnsiTheme="majorHAnsi" w:cstheme="majorHAnsi"/>
-          <w:sz w:val="15"/>
-          <w:szCs w:val="15"/>
-        </w:rPr>
-        <w:t>/Users/dhb/Documents/MATLAB/toolboxes/isetcam/tutorials/camera/t_cameraBears.m -- BROKEN!</w:t>
-      </w:r>
-    </w:p>
-    <w:p>
-      <w:pPr>
-        <w:rPr>
-          <w:rFonts w:asciiTheme="majorHAnsi" w:hAnsiTheme="majorHAnsi" w:cstheme="majorHAnsi"/>
-          <w:sz w:val="15"/>
-          <w:szCs w:val="15"/>
-        </w:rPr>
-      </w:pPr>
-      <w:r>
-        <w:rPr>
-          <w:rFonts w:asciiTheme="majorHAnsi" w:hAnsiTheme="majorHAnsi" w:cstheme="majorHAnsi"/>
-          <w:sz w:val="15"/>
-          <w:szCs w:val="15"/>
-        </w:rPr>
-        <w:t>/Users/dhb/Documents/MATLAB/toolboxes/isetcam/tutorials/camera/t_cameraCompute.m -- BROKEN!</w:t>
-      </w:r>
-    </w:p>
-    <w:p>
-      <w:pPr>
-        <w:rPr>
-          <w:rFonts w:asciiTheme="majorHAnsi" w:hAnsiTheme="majorHAnsi" w:cstheme="majorHAnsi"/>
-          <w:sz w:val="15"/>
-          <w:szCs w:val="15"/>
-        </w:rPr>
-      </w:pPr>
-      <w:r>
-        <w:rPr>
-          <w:rFonts w:asciiTheme="majorHAnsi" w:hAnsiTheme="majorHAnsi" w:cstheme="majorHAnsi"/>
-          <w:sz w:val="15"/>
-          <w:szCs w:val="15"/>
-        </w:rPr>
-        <w:t>/Users/dhb/Documents/MATLAB/toolboxes/isetcam/tutorials/camera/t_cameraIntroduction.m -- BROKEN!</w:t>
+      <w:r>
+        <w:rPr>
+          <w:rFonts w:asciiTheme="majorHAnsi" w:hAnsiTheme="majorHAnsi" w:cstheme="majorHAnsi"/>
+          <w:sz w:val="15"/>
+          <w:szCs w:val="15"/>
+        </w:rPr>
+        <w:t>/Users/dhb/Documents/MATLAB/toolboxes/isetcam/tutorials/optics/t_wvfZernikeSet.m -- BROKEN!</w:t>
+      </w:r>
+    </w:p>
+    <w:p>
+      <w:pPr>
+        <w:rPr>
+          <w:rFonts w:asciiTheme="majorHAnsi" w:hAnsiTheme="majorHAnsi" w:cstheme="majorHAnsi"/>
+          <w:sz w:val="15"/>
+          <w:szCs w:val="15"/>
+        </w:rPr>
+      </w:pPr>
+      <w:r>
+        <w:rPr>
+          <w:rFonts w:asciiTheme="majorHAnsi" w:hAnsiTheme="majorHAnsi" w:cstheme="majorHAnsi"/>
+          <w:sz w:val="15"/>
+          <w:szCs w:val="15"/>
+        </w:rPr>
+        <w:tab/>
+        <w:t xml:space="preserve">DHB: I fixed this to run, but something is funky about the form of 'model' that </w:t>
+      </w:r>
+      <w:proofErr w:type="gramStart"/>
+      <w:r>
+        <w:rPr>
+          <w:rFonts w:asciiTheme="majorHAnsi" w:hAnsiTheme="majorHAnsi" w:cstheme="majorHAnsi"/>
+          <w:sz w:val="15"/>
+          <w:szCs w:val="15"/>
+        </w:rPr>
+        <w:t>wvf2oi</w:t>
+      </w:r>
+      <w:proofErr w:type="gramEnd"/>
+    </w:p>
+    <w:p>
+      <w:pPr>
+        <w:rPr>
+          <w:rFonts w:asciiTheme="majorHAnsi" w:hAnsiTheme="majorHAnsi" w:cstheme="majorHAnsi"/>
+          <w:sz w:val="15"/>
+          <w:szCs w:val="15"/>
+        </w:rPr>
+      </w:pPr>
+      <w:r>
+        <w:rPr>
+          <w:rFonts w:asciiTheme="majorHAnsi" w:hAnsiTheme="majorHAnsi" w:cstheme="majorHAnsi"/>
+          <w:sz w:val="15"/>
+          <w:szCs w:val="15"/>
+        </w:rPr>
+        <w:tab/>
+        <w:t xml:space="preserve">will take.  Although it has a call to </w:t>
+      </w:r>
+      <w:proofErr w:type="spellStart"/>
+      <w:r>
+        <w:rPr>
+          <w:rFonts w:asciiTheme="majorHAnsi" w:hAnsiTheme="majorHAnsi" w:cstheme="majorHAnsi"/>
+          <w:sz w:val="15"/>
+          <w:szCs w:val="15"/>
+        </w:rPr>
+        <w:t>ieParamFormat</w:t>
+      </w:r>
+      <w:proofErr w:type="spellEnd"/>
+      <w:r>
+        <w:rPr>
+          <w:rFonts w:asciiTheme="majorHAnsi" w:hAnsiTheme="majorHAnsi" w:cstheme="majorHAnsi"/>
+          <w:sz w:val="15"/>
+          <w:szCs w:val="15"/>
+        </w:rPr>
+        <w:t xml:space="preserve"> on </w:t>
+      </w:r>
+      <w:proofErr w:type="spellStart"/>
+      <w:r>
+        <w:rPr>
+          <w:rFonts w:asciiTheme="majorHAnsi" w:hAnsiTheme="majorHAnsi" w:cstheme="majorHAnsi"/>
+          <w:sz w:val="15"/>
+          <w:szCs w:val="15"/>
+        </w:rPr>
+        <w:t>varargin</w:t>
+      </w:r>
+      <w:proofErr w:type="spellEnd"/>
+      <w:r>
+        <w:rPr>
+          <w:rFonts w:asciiTheme="majorHAnsi" w:hAnsiTheme="majorHAnsi" w:cstheme="majorHAnsi"/>
+          <w:sz w:val="15"/>
+          <w:szCs w:val="15"/>
+        </w:rPr>
+        <w:t xml:space="preserve">, it gets unhappy if I </w:t>
+      </w:r>
+      <w:proofErr w:type="gramStart"/>
+      <w:r>
+        <w:rPr>
+          <w:rFonts w:asciiTheme="majorHAnsi" w:hAnsiTheme="majorHAnsi" w:cstheme="majorHAnsi"/>
+          <w:sz w:val="15"/>
+          <w:szCs w:val="15"/>
+        </w:rPr>
+        <w:t>use</w:t>
+      </w:r>
+      <w:proofErr w:type="gramEnd"/>
+    </w:p>
+    <w:p>
+      <w:pPr>
+        <w:rPr>
+          <w:rFonts w:asciiTheme="majorHAnsi" w:hAnsiTheme="majorHAnsi" w:cstheme="majorHAnsi"/>
+          <w:sz w:val="15"/>
+          <w:szCs w:val="15"/>
+        </w:rPr>
+      </w:pPr>
+      <w:r>
+        <w:rPr>
+          <w:rFonts w:asciiTheme="majorHAnsi" w:hAnsiTheme="majorHAnsi" w:cstheme="majorHAnsi"/>
+          <w:sz w:val="15"/>
+          <w:szCs w:val="15"/>
+        </w:rPr>
+        <w:tab/>
+        <w:t>'</w:t>
+      </w:r>
+      <w:proofErr w:type="gramStart"/>
+      <w:r>
+        <w:rPr>
+          <w:rFonts w:asciiTheme="majorHAnsi" w:hAnsiTheme="majorHAnsi" w:cstheme="majorHAnsi"/>
+          <w:sz w:val="15"/>
+          <w:szCs w:val="15"/>
+        </w:rPr>
+        <w:t>human</w:t>
+      </w:r>
+      <w:proofErr w:type="gramEnd"/>
+      <w:r>
+        <w:rPr>
+          <w:rFonts w:asciiTheme="majorHAnsi" w:hAnsiTheme="majorHAnsi" w:cstheme="majorHAnsi"/>
+          <w:sz w:val="15"/>
+          <w:szCs w:val="15"/>
+        </w:rPr>
+        <w:t xml:space="preserve"> </w:t>
+      </w:r>
+      <w:proofErr w:type="spellStart"/>
+      <w:r>
+        <w:rPr>
+          <w:rFonts w:asciiTheme="majorHAnsi" w:hAnsiTheme="majorHAnsi" w:cstheme="majorHAnsi"/>
+          <w:sz w:val="15"/>
+          <w:szCs w:val="15"/>
+        </w:rPr>
+        <w:t>wvf</w:t>
+      </w:r>
+      <w:proofErr w:type="spellEnd"/>
+      <w:r>
+        <w:rPr>
+          <w:rFonts w:asciiTheme="majorHAnsi" w:hAnsiTheme="majorHAnsi" w:cstheme="majorHAnsi"/>
+          <w:sz w:val="15"/>
+          <w:szCs w:val="15"/>
+        </w:rPr>
+        <w:t>' rather than '</w:t>
+      </w:r>
+      <w:proofErr w:type="spellStart"/>
+      <w:r>
+        <w:rPr>
+          <w:rFonts w:asciiTheme="majorHAnsi" w:hAnsiTheme="majorHAnsi" w:cstheme="majorHAnsi"/>
+          <w:sz w:val="15"/>
+          <w:szCs w:val="15"/>
+        </w:rPr>
+        <w:t>humanwvf</w:t>
+      </w:r>
+      <w:proofErr w:type="spellEnd"/>
+      <w:r>
+        <w:rPr>
+          <w:rFonts w:asciiTheme="majorHAnsi" w:hAnsiTheme="majorHAnsi" w:cstheme="majorHAnsi"/>
+          <w:sz w:val="15"/>
+          <w:szCs w:val="15"/>
+        </w:rPr>
+        <w:t>' as the value for 'model'.  Not immediately obvious</w:t>
+      </w:r>
+    </w:p>
+    <w:p>
+      <w:pPr>
+        <w:rPr>
+          <w:rFonts w:asciiTheme="majorHAnsi" w:hAnsiTheme="majorHAnsi" w:cstheme="majorHAnsi"/>
+          <w:sz w:val="15"/>
+          <w:szCs w:val="15"/>
+        </w:rPr>
+      </w:pPr>
+      <w:r>
+        <w:rPr>
+          <w:rFonts w:asciiTheme="majorHAnsi" w:hAnsiTheme="majorHAnsi" w:cstheme="majorHAnsi"/>
+          <w:sz w:val="15"/>
+          <w:szCs w:val="15"/>
+        </w:rPr>
+        <w:tab/>
+        <w:t>why, but flagging it as it would probably be good to fix it.</w:t>
+      </w:r>
+    </w:p>
+    <w:p>
+      <w:pPr>
+        <w:rPr>
+          <w:rFonts w:asciiTheme="majorHAnsi" w:hAnsiTheme="majorHAnsi" w:cstheme="majorHAnsi"/>
+          <w:sz w:val="15"/>
+          <w:szCs w:val="15"/>
+        </w:rPr>
+      </w:pPr>
+    </w:p>
+    <w:p>
+      <w:pPr>
+        <w:rPr>
+          <w:rFonts w:asciiTheme="majorHAnsi" w:hAnsiTheme="majorHAnsi" w:cstheme="majorHAnsi"/>
+          <w:sz w:val="15"/>
+          <w:szCs w:val="15"/>
+        </w:rPr>
+      </w:pPr>
+      <w:r>
+        <w:rPr>
+          <w:rFonts w:asciiTheme="majorHAnsi" w:hAnsiTheme="majorHAnsi" w:cstheme="majorHAnsi"/>
+          <w:sz w:val="15"/>
+          <w:szCs w:val="15"/>
+        </w:rPr>
+        <w:t>***** Summary of tutorials run *****</w:t>
       </w:r>
     </w:p>
     <w:p>
@@ -462,381 +593,44 @@
           <w:sz w:val="15"/>
           <w:szCs w:val="15"/>
         </w:rPr>
-        <w:t>/Users/dhb/Documents/MATLAB/toolboxes/isetcam/tutorials/camera/t_cameraSimulate4Channel.m -- BROKEN!</w:t>
-      </w:r>
-    </w:p>
-    <w:p>
-      <w:pPr>
-        <w:rPr>
-          <w:rFonts w:asciiTheme="majorHAnsi" w:hAnsiTheme="majorHAnsi" w:cstheme="majorHAnsi"/>
-          <w:sz w:val="15"/>
-          <w:szCs w:val="15"/>
-        </w:rPr>
-      </w:pPr>
-      <w:r>
-        <w:rPr>
-          <w:rFonts w:asciiTheme="majorHAnsi" w:hAnsiTheme="majorHAnsi" w:cstheme="majorHAnsi"/>
-          <w:sz w:val="15"/>
-          <w:szCs w:val="15"/>
-        </w:rPr>
-        <w:t>/Users/dhb/Documents/MATLAB/toolboxes/isetcam/tutorials/color/t_colorMetamerism.m -- BROKEN!</w:t>
-      </w:r>
-    </w:p>
-    <w:p>
-      <w:pPr>
-        <w:rPr>
-          <w:rFonts w:asciiTheme="majorHAnsi" w:hAnsiTheme="majorHAnsi" w:cstheme="majorHAnsi"/>
-          <w:sz w:val="15"/>
-          <w:szCs w:val="15"/>
-        </w:rPr>
-      </w:pPr>
-      <w:r>
-        <w:rPr>
-          <w:rFonts w:asciiTheme="majorHAnsi" w:hAnsiTheme="majorHAnsi" w:cstheme="majorHAnsi"/>
-          <w:sz w:val="15"/>
-          <w:szCs w:val="15"/>
-        </w:rPr>
-        <w:t>/Users/dhb/Documents/MATLAB/toolboxes/isetcam/tutorials/gui/t_ROIDraw.m -- BROKEN!</w:t>
-      </w:r>
-    </w:p>
-    <w:p>
-      <w:pPr>
-        <w:rPr>
-          <w:rFonts w:asciiTheme="majorHAnsi" w:hAnsiTheme="majorHAnsi" w:cstheme="majorHAnsi"/>
-          <w:sz w:val="15"/>
-          <w:szCs w:val="15"/>
-        </w:rPr>
-      </w:pPr>
-      <w:r>
-        <w:rPr>
-          <w:rFonts w:asciiTheme="majorHAnsi" w:hAnsiTheme="majorHAnsi" w:cstheme="majorHAnsi"/>
-          <w:sz w:val="15"/>
-          <w:szCs w:val="15"/>
-        </w:rPr>
-        <w:t>/Users/dhb/Documents/MATLAB/toolboxes/isetcam/tutorials/image/t_ip.m -- BROKEN!</w:t>
-      </w:r>
-    </w:p>
-    <w:p>
-      <w:pPr>
-        <w:rPr>
-          <w:rFonts w:asciiTheme="majorHAnsi" w:hAnsiTheme="majorHAnsi" w:cstheme="majorHAnsi"/>
-          <w:sz w:val="15"/>
-          <w:szCs w:val="15"/>
-        </w:rPr>
-      </w:pPr>
-      <w:r>
-        <w:rPr>
-          <w:rFonts w:asciiTheme="majorHAnsi" w:hAnsiTheme="majorHAnsi" w:cstheme="majorHAnsi"/>
-          <w:sz w:val="15"/>
-          <w:szCs w:val="15"/>
-        </w:rPr>
-        <w:t>/Users/dhb/Documents/MATLAB/toolboxes/isetcam/tutorials/image/t_ipDemosaic.m -- BROKEN!</w:t>
-      </w:r>
-    </w:p>
-    <w:p>
-      <w:pPr>
-        <w:rPr>
-          <w:rFonts w:asciiTheme="majorHAnsi" w:hAnsiTheme="majorHAnsi" w:cstheme="majorHAnsi"/>
-          <w:sz w:val="15"/>
-          <w:szCs w:val="15"/>
-        </w:rPr>
-      </w:pPr>
-      <w:r>
-        <w:rPr>
-          <w:rFonts w:asciiTheme="majorHAnsi" w:hAnsiTheme="majorHAnsi" w:cstheme="majorHAnsi"/>
-          <w:sz w:val="15"/>
-          <w:szCs w:val="15"/>
-        </w:rPr>
-        <w:t>/Users/dhb/Documents/MATLAB/toolboxes/isetcam/tutorials/introduction/t_introduction2ISET.m -- BROKEN!</w:t>
-      </w:r>
-    </w:p>
-    <w:p>
-      <w:pPr>
-        <w:rPr>
-          <w:rFonts w:asciiTheme="majorHAnsi" w:hAnsiTheme="majorHAnsi" w:cstheme="majorHAnsi"/>
-          <w:sz w:val="15"/>
-          <w:szCs w:val="15"/>
-        </w:rPr>
-      </w:pPr>
-      <w:r>
-        <w:rPr>
-          <w:rFonts w:asciiTheme="majorHAnsi" w:hAnsiTheme="majorHAnsi" w:cstheme="majorHAnsi"/>
-          <w:sz w:val="15"/>
-          <w:szCs w:val="15"/>
-        </w:rPr>
-        <w:t>/Users/dhb/Documents/MATLAB/toolboxes/isetcam/tutorials/optics/t_oiCompute.m -- BROKEN!</w:t>
-      </w:r>
-    </w:p>
-    <w:p>
-      <w:pPr>
-        <w:rPr>
-          <w:rFonts w:asciiTheme="majorHAnsi" w:hAnsiTheme="majorHAnsi" w:cstheme="majorHAnsi"/>
-          <w:sz w:val="15"/>
-          <w:szCs w:val="15"/>
-        </w:rPr>
-      </w:pPr>
-      <w:r>
-        <w:rPr>
-          <w:rFonts w:asciiTheme="majorHAnsi" w:hAnsiTheme="majorHAnsi" w:cstheme="majorHAnsi"/>
-          <w:sz w:val="15"/>
-          <w:szCs w:val="15"/>
-        </w:rPr>
-        <w:t>/Users/dhb/Documents/MATLAB/toolboxes/isetcam/tutorials/optics/t_oiIntroduction.m -- BROKEN!</w:t>
-      </w:r>
-    </w:p>
-    <w:p>
-      <w:pPr>
-        <w:rPr>
-          <w:rFonts w:asciiTheme="majorHAnsi" w:hAnsiTheme="majorHAnsi" w:cstheme="majorHAnsi"/>
-          <w:sz w:val="15"/>
-          <w:szCs w:val="15"/>
-        </w:rPr>
-      </w:pPr>
-      <w:r>
-        <w:rPr>
-          <w:rFonts w:asciiTheme="majorHAnsi" w:hAnsiTheme="majorHAnsi" w:cstheme="majorHAnsi"/>
-          <w:sz w:val="15"/>
-          <w:szCs w:val="15"/>
-        </w:rPr>
-        <w:t>/Users/dhb/Documents/MATLAB/toolboxes/isetcam/tutorials/optics/t_opticsAiryDiskText.m -- BROKEN!</w:t>
-      </w:r>
-    </w:p>
-    <w:p>
-      <w:pPr>
-        <w:rPr>
-          <w:rFonts w:asciiTheme="majorHAnsi" w:hAnsiTheme="majorHAnsi" w:cstheme="majorHAnsi"/>
-          <w:sz w:val="15"/>
-          <w:szCs w:val="15"/>
-        </w:rPr>
-      </w:pPr>
-      <w:r>
-        <w:rPr>
-          <w:rFonts w:asciiTheme="majorHAnsi" w:hAnsiTheme="majorHAnsi" w:cstheme="majorHAnsi"/>
-          <w:sz w:val="15"/>
-          <w:szCs w:val="15"/>
-        </w:rPr>
-        <w:t>/Users/dhb/Documents/MATLAB/toolboxes/isetcam/tutorials/optics/t_opticsCos4th.m -- BROKEN!</w:t>
-      </w:r>
-    </w:p>
-    <w:p>
-      <w:pPr>
-        <w:rPr>
-          <w:rFonts w:asciiTheme="majorHAnsi" w:hAnsiTheme="majorHAnsi" w:cstheme="majorHAnsi"/>
-          <w:sz w:val="15"/>
-          <w:szCs w:val="15"/>
-        </w:rPr>
-      </w:pPr>
-      <w:r>
-        <w:rPr>
-          <w:rFonts w:asciiTheme="majorHAnsi" w:hAnsiTheme="majorHAnsi" w:cstheme="majorHAnsi"/>
-          <w:sz w:val="15"/>
-          <w:szCs w:val="15"/>
-        </w:rPr>
-        <w:t>/Users/dhb/Documents/MATLAB/toolboxes/isetcam/tutorials/optics/t_opticsDiffraction.m -- BROKEN!</w:t>
-      </w:r>
-    </w:p>
-    <w:p>
-      <w:pPr>
-        <w:rPr>
-          <w:rFonts w:asciiTheme="majorHAnsi" w:hAnsiTheme="majorHAnsi" w:cstheme="majorHAnsi"/>
-          <w:sz w:val="15"/>
-          <w:szCs w:val="15"/>
-        </w:rPr>
-      </w:pPr>
-      <w:r>
-        <w:rPr>
-          <w:rFonts w:asciiTheme="majorHAnsi" w:hAnsiTheme="majorHAnsi" w:cstheme="majorHAnsi"/>
-          <w:sz w:val="15"/>
-          <w:szCs w:val="15"/>
-        </w:rPr>
-        <w:t>/Users/dhb/Documents/MATLAB/toolboxes/isetcam/tutorials/optics/t_opticsImageFormation.m -- BROKEN!</w:t>
-      </w:r>
-    </w:p>
-    <w:p>
-      <w:pPr>
-        <w:rPr>
-          <w:rFonts w:asciiTheme="majorHAnsi" w:hAnsiTheme="majorHAnsi" w:cstheme="majorHAnsi"/>
-          <w:sz w:val="15"/>
-          <w:szCs w:val="15"/>
-        </w:rPr>
-      </w:pPr>
-      <w:r>
-        <w:rPr>
-          <w:rFonts w:asciiTheme="majorHAnsi" w:hAnsiTheme="majorHAnsi" w:cstheme="majorHAnsi"/>
-          <w:sz w:val="15"/>
-          <w:szCs w:val="15"/>
-        </w:rPr>
-        <w:t>/Users/dhb/Documents/MATLAB/toolboxes/isetcam/tutorials/optics/t_wvfAstigmatism.m -- BROKEN!</w:t>
-      </w:r>
-    </w:p>
-    <w:p>
-      <w:pPr>
-        <w:rPr>
-          <w:rFonts w:asciiTheme="majorHAnsi" w:hAnsiTheme="majorHAnsi" w:cstheme="majorHAnsi"/>
-          <w:sz w:val="15"/>
-          <w:szCs w:val="15"/>
-        </w:rPr>
-      </w:pPr>
-      <w:r>
-        <w:rPr>
-          <w:rFonts w:asciiTheme="majorHAnsi" w:hAnsiTheme="majorHAnsi" w:cstheme="majorHAnsi"/>
-          <w:sz w:val="15"/>
-          <w:szCs w:val="15"/>
-        </w:rPr>
-        <w:t>/Users/dhb/Documents/MATLAB/toolboxes/isetcam/tutorials/optics/t_wvfMTFText.m -- BROKEN!</w:t>
-      </w:r>
-    </w:p>
-    <w:p>
-      <w:pPr>
-        <w:rPr>
-          <w:rFonts w:asciiTheme="majorHAnsi" w:hAnsiTheme="majorHAnsi" w:cstheme="majorHAnsi"/>
-          <w:sz w:val="15"/>
-          <w:szCs w:val="15"/>
-        </w:rPr>
-      </w:pPr>
-      <w:r>
-        <w:rPr>
-          <w:rFonts w:asciiTheme="majorHAnsi" w:hAnsiTheme="majorHAnsi" w:cstheme="majorHAnsi"/>
-          <w:sz w:val="15"/>
-          <w:szCs w:val="15"/>
-        </w:rPr>
-        <w:t>/Users/dhb/Documents/MATLAB/toolboxes/isetcam/tutorials/optics/t_wvfPupilSize.m -- BROKEN!</w:t>
-      </w:r>
-    </w:p>
-    <w:p>
-      <w:pPr>
-        <w:rPr>
-          <w:rFonts w:asciiTheme="majorHAnsi" w:hAnsiTheme="majorHAnsi" w:cstheme="majorHAnsi"/>
-          <w:sz w:val="15"/>
-          <w:szCs w:val="15"/>
-        </w:rPr>
-      </w:pPr>
-      <w:r>
-        <w:rPr>
-          <w:rFonts w:asciiTheme="majorHAnsi" w:hAnsiTheme="majorHAnsi" w:cstheme="majorHAnsi"/>
-          <w:sz w:val="15"/>
-          <w:szCs w:val="15"/>
-        </w:rPr>
-        <w:t>/Users/dhb/Documents/MATLAB/toolboxes/isetcam/tutorials/optics/t_wvfZernikeSet.m -- BROKEN!</w:t>
-      </w:r>
-    </w:p>
-    <w:p>
-      <w:pPr>
-        <w:rPr>
-          <w:rFonts w:asciiTheme="majorHAnsi" w:hAnsiTheme="majorHAnsi" w:cstheme="majorHAnsi"/>
-          <w:sz w:val="15"/>
-          <w:szCs w:val="15"/>
-        </w:rPr>
-      </w:pPr>
-      <w:r>
-        <w:rPr>
-          <w:rFonts w:asciiTheme="majorHAnsi" w:hAnsiTheme="majorHAnsi" w:cstheme="majorHAnsi"/>
-          <w:sz w:val="15"/>
-          <w:szCs w:val="15"/>
-        </w:rPr>
-        <w:t>/Users/dhb/Documents/MATLAB/toolboxes/isetcam/tutorials/optics/t_wvfZernikeText.m -- BROKEN!</w:t>
-      </w:r>
-    </w:p>
-    <w:p>
-      <w:pPr>
-        <w:rPr>
-          <w:rFonts w:asciiTheme="majorHAnsi" w:hAnsiTheme="majorHAnsi" w:cstheme="majorHAnsi"/>
-          <w:sz w:val="15"/>
-          <w:szCs w:val="15"/>
-        </w:rPr>
-      </w:pPr>
-      <w:r>
-        <w:rPr>
-          <w:rFonts w:asciiTheme="majorHAnsi" w:hAnsiTheme="majorHAnsi" w:cstheme="majorHAnsi"/>
-          <w:sz w:val="15"/>
-          <w:szCs w:val="15"/>
-        </w:rPr>
-        <w:t>/Users/dhb/Documents/MATLAB/toolboxes/isetcam/tutorials/sensor/t_sensorBurstSimple.m -- BROKEN!</w:t>
-      </w:r>
-    </w:p>
-    <w:p>
-      <w:pPr>
-        <w:rPr>
-          <w:rFonts w:asciiTheme="majorHAnsi" w:hAnsiTheme="majorHAnsi" w:cstheme="majorHAnsi"/>
-          <w:sz w:val="15"/>
-          <w:szCs w:val="15"/>
-        </w:rPr>
-      </w:pPr>
-      <w:r>
-        <w:rPr>
-          <w:rFonts w:asciiTheme="majorHAnsi" w:hAnsiTheme="majorHAnsi" w:cstheme="majorHAnsi"/>
-          <w:sz w:val="15"/>
-          <w:szCs w:val="15"/>
-        </w:rPr>
-        <w:t>/Users/dhb/Documents/MATLAB/toolboxes/isetcam/tutorials/sensor/t_sensorExposureColor.m -- BROKEN!</w:t>
-      </w:r>
-    </w:p>
-    <w:p>
-      <w:pPr>
-        <w:rPr>
-          <w:rFonts w:asciiTheme="majorHAnsi" w:hAnsiTheme="majorHAnsi" w:cstheme="majorHAnsi"/>
-          <w:sz w:val="15"/>
-          <w:szCs w:val="15"/>
-        </w:rPr>
-      </w:pPr>
-      <w:r>
-        <w:rPr>
-          <w:rFonts w:asciiTheme="majorHAnsi" w:hAnsiTheme="majorHAnsi" w:cstheme="majorHAnsi"/>
-          <w:sz w:val="15"/>
-          <w:szCs w:val="15"/>
-        </w:rPr>
-        <w:t>/Users/dhb/Documents/MATLAB/toolboxes/isetcam/tutorials/sensor/t_sensorInterpolation.m -- BROKEN!</w:t>
-      </w:r>
-    </w:p>
-    <w:p>
-      <w:pPr>
-        <w:rPr>
-          <w:rFonts w:asciiTheme="majorHAnsi" w:hAnsiTheme="majorHAnsi" w:cstheme="majorHAnsi"/>
-          <w:sz w:val="15"/>
-          <w:szCs w:val="15"/>
-        </w:rPr>
-      </w:pPr>
-      <w:r>
-        <w:rPr>
-          <w:rFonts w:asciiTheme="majorHAnsi" w:hAnsiTheme="majorHAnsi" w:cstheme="majorHAnsi"/>
-          <w:sz w:val="15"/>
-          <w:szCs w:val="15"/>
-        </w:rPr>
-        <w:t>/Users/dhb/Documents/MATLAB/toolboxes/isetcam/tutorials/sensor/t_sensorMultipleExposure.m -- BROKEN!</w:t>
-      </w:r>
-    </w:p>
-    <w:p>
-      <w:pPr>
-        <w:rPr>
-          <w:rFonts w:asciiTheme="majorHAnsi" w:hAnsiTheme="majorHAnsi" w:cstheme="majorHAnsi"/>
-          <w:sz w:val="15"/>
-          <w:szCs w:val="15"/>
-        </w:rPr>
-      </w:pPr>
-      <w:r>
-        <w:rPr>
-          <w:rFonts w:asciiTheme="majorHAnsi" w:hAnsiTheme="majorHAnsi" w:cstheme="majorHAnsi"/>
-          <w:sz w:val="15"/>
-          <w:szCs w:val="15"/>
-        </w:rPr>
-        <w:t>/Users/dhb/Documents/MATLAB/toolboxes/isetcam/tutorials/sensor/t_sensorReadRaw.m -- BROKEN!</w:t>
-      </w:r>
-    </w:p>
-    <w:p>
-      <w:pPr>
-        <w:rPr>
-          <w:rFonts w:asciiTheme="majorHAnsi" w:hAnsiTheme="majorHAnsi" w:cstheme="majorHAnsi"/>
-          <w:sz w:val="15"/>
-          <w:szCs w:val="15"/>
-        </w:rPr>
-      </w:pPr>
-      <w:r>
-        <w:rPr>
-          <w:rFonts w:asciiTheme="majorHAnsi" w:hAnsiTheme="majorHAnsi" w:cstheme="majorHAnsi"/>
-          <w:sz w:val="15"/>
-          <w:szCs w:val="15"/>
-        </w:rPr>
-        <w:t>/Users/dhb/Documents/MATLAB/toolboxes/isetcam/tutorials/sensor/t_sensorSpatialResolution.m -- BROKEN!</w:t>
+        <w:tab/>
+        <w:t xml:space="preserve">Broken because it tries to read from the now defunct </w:t>
+      </w:r>
+      <w:proofErr w:type="spellStart"/>
+      <w:r>
+        <w:rPr>
+          <w:rFonts w:asciiTheme="majorHAnsi" w:hAnsiTheme="majorHAnsi" w:cstheme="majorHAnsi"/>
+          <w:sz w:val="15"/>
+          <w:szCs w:val="15"/>
+        </w:rPr>
+        <w:t>archiva</w:t>
+      </w:r>
+      <w:proofErr w:type="spellEnd"/>
+      <w:r>
+        <w:rPr>
+          <w:rFonts w:asciiTheme="majorHAnsi" w:hAnsiTheme="majorHAnsi" w:cstheme="majorHAnsi"/>
+          <w:sz w:val="15"/>
+          <w:szCs w:val="15"/>
+        </w:rPr>
+        <w:t xml:space="preserve"> server.  A reminder that</w:t>
+      </w:r>
+    </w:p>
+    <w:p>
+      <w:pPr>
+        <w:rPr>
+          <w:rFonts w:asciiTheme="majorHAnsi" w:hAnsiTheme="majorHAnsi" w:cstheme="majorHAnsi"/>
+          <w:sz w:val="15"/>
+          <w:szCs w:val="15"/>
+        </w:rPr>
+      </w:pPr>
+      <w:r>
+        <w:rPr>
+          <w:rFonts w:asciiTheme="majorHAnsi" w:hAnsiTheme="majorHAnsi" w:cstheme="majorHAnsi"/>
+          <w:sz w:val="15"/>
+          <w:szCs w:val="15"/>
+        </w:rPr>
+        <w:tab/>
+        <w:t>we need to figure out where to put data.</w:t>
       </w:r>
     </w:p>
     <w:p>
@@ -998,33 +792,8 @@
           <w:sz w:val="15"/>
           <w:szCs w:val="15"/>
         </w:rPr>
-        <w:t xml:space="preserve">/Users/dhb/Documents/MATLAB/toolboxes/isetcam/tutorials/development/t_oiRTGoogleRET.m </w:t>
-      </w:r>
-      <w:r>
-        <w:rPr>
-          <w:rFonts w:asciiTheme="majorHAnsi" w:hAnsiTheme="majorHAnsi" w:cstheme="majorHAnsi"/>
-          <w:sz w:val="15"/>
-          <w:szCs w:val="15"/>
-        </w:rPr>
-        <w:t>–</w:t>
-      </w:r>
-      <w:r>
-        <w:rPr>
-          <w:rFonts w:asciiTheme="majorHAnsi" w:hAnsiTheme="majorHAnsi" w:cstheme="majorHAnsi"/>
-          <w:sz w:val="15"/>
-          <w:szCs w:val="15"/>
-        </w:rPr>
-        <w:t xml:space="preserve"> SKIPPED</w:t>
-      </w:r>
-    </w:p>
-    <w:p>
-      <w:pPr>
-        <w:rPr>
-          <w:rFonts w:asciiTheme="majorHAnsi" w:hAnsiTheme="majorHAnsi" w:cstheme="majorHAnsi"/>
-          <w:sz w:val="15"/>
-          <w:szCs w:val="15"/>
-        </w:rPr>
-      </w:pPr>
+        <w:t>/Users/dhb/Documents/MATLAB/toolboxes/isetcam/tutorials/development/t_oiRTGoogleRET.m -- SKIPPED</w:t>
+      </w:r>
     </w:p>
     <w:p>
       <w:pPr>

</xml_diff>

<commit_message>
More lists of things to attend to in the tutorials
</commit_message>
<xml_diff>
--- a/zzBrokenISETCamTutorialsList.docx
+++ b/zzBrokenISETCamTutorialsList.docx
@@ -183,6 +183,7 @@
           <w:rFonts w:asciiTheme="majorHAnsi" w:hAnsiTheme="majorHAnsi" w:cstheme="majorHAnsi"/>
           <w:sz w:val="15"/>
           <w:szCs w:val="15"/>
+          <w:highlight w:val="yellow"/>
         </w:rPr>
         <w:t xml:space="preserve">In </w:t>
       </w:r>
@@ -192,6 +193,7 @@
           <w:rFonts w:asciiTheme="majorHAnsi" w:hAnsiTheme="majorHAnsi" w:cstheme="majorHAnsi"/>
           <w:sz w:val="15"/>
           <w:szCs w:val="15"/>
+          <w:highlight w:val="yellow"/>
         </w:rPr>
         <w:t>t_opticsBarrelDistortion</w:t>
       </w:r>
@@ -341,17 +343,27 @@
       <w:pPr>
         <w:rPr>
           <w:rFonts w:asciiTheme="majorHAnsi" w:hAnsiTheme="majorHAnsi" w:cstheme="majorHAnsi"/>
-          <w:sz w:val="15"/>
-          <w:szCs w:val="15"/>
-        </w:rPr>
-      </w:pPr>
-      <w:r>
-        <w:rPr>
-          <w:rFonts w:asciiTheme="majorHAnsi" w:hAnsiTheme="majorHAnsi" w:cstheme="majorHAnsi"/>
-          <w:sz w:val="15"/>
-          <w:szCs w:val="15"/>
-        </w:rPr>
-        <w:t>/Users/dhb/Documents/MATLAB/toolboxes/isetcam/tutorials/optics/t_wvfZernikeSet.m -- BROKEN!</w:t>
+          <w:color w:val="00B050"/>
+          <w:sz w:val="15"/>
+          <w:szCs w:val="15"/>
+        </w:rPr>
+      </w:pPr>
+      <w:r>
+        <w:rPr>
+          <w:rFonts w:asciiTheme="majorHAnsi" w:hAnsiTheme="majorHAnsi" w:cstheme="majorHAnsi"/>
+          <w:sz w:val="15"/>
+          <w:szCs w:val="15"/>
+        </w:rPr>
+        <w:t xml:space="preserve">/Users/dhb/Documents/MATLAB/toolboxes/isetcam/tutorials/optics/t_wvfZernikeSet.m -- </w:t>
+      </w:r>
+      <w:r>
+        <w:rPr>
+          <w:rFonts w:asciiTheme="majorHAnsi" w:hAnsiTheme="majorHAnsi" w:cstheme="majorHAnsi"/>
+          <w:color w:val="00B050"/>
+          <w:sz w:val="15"/>
+          <w:szCs w:val="15"/>
+        </w:rPr>
+        <w:t>BROKEN!</w:t>
       </w:r>
     </w:p>
     <w:p>
@@ -631,168 +643,6 @@
         </w:rPr>
         <w:tab/>
         <w:t>we need to figure out where to put data.</w:t>
-      </w:r>
-    </w:p>
-    <w:p>
-      <w:pPr>
-        <w:rPr>
-          <w:rFonts w:asciiTheme="majorHAnsi" w:hAnsiTheme="majorHAnsi" w:cstheme="majorHAnsi"/>
-          <w:sz w:val="15"/>
-          <w:szCs w:val="15"/>
-        </w:rPr>
-      </w:pPr>
-    </w:p>
-    <w:p>
-      <w:pPr>
-        <w:rPr>
-          <w:rFonts w:asciiTheme="majorHAnsi" w:hAnsiTheme="majorHAnsi" w:cstheme="majorHAnsi"/>
-          <w:sz w:val="15"/>
-          <w:szCs w:val="15"/>
-        </w:rPr>
-      </w:pPr>
-      <w:r>
-        <w:rPr>
-          <w:rFonts w:asciiTheme="majorHAnsi" w:hAnsiTheme="majorHAnsi" w:cstheme="majorHAnsi"/>
-          <w:sz w:val="15"/>
-          <w:szCs w:val="15"/>
-        </w:rPr>
-        <w:t>/Users/dhb/Documents/MATLAB/toolboxes/isetcam/tutorials/development/t_ZemaxImport.m -- SKIPPED</w:t>
-      </w:r>
-    </w:p>
-    <w:p>
-      <w:pPr>
-        <w:rPr>
-          <w:rFonts w:asciiTheme="majorHAnsi" w:hAnsiTheme="majorHAnsi" w:cstheme="majorHAnsi"/>
-          <w:sz w:val="15"/>
-          <w:szCs w:val="15"/>
-        </w:rPr>
-      </w:pPr>
-      <w:r>
-        <w:rPr>
-          <w:rFonts w:asciiTheme="majorHAnsi" w:hAnsiTheme="majorHAnsi" w:cstheme="majorHAnsi"/>
-          <w:sz w:val="15"/>
-          <w:szCs w:val="15"/>
-        </w:rPr>
-        <w:t>/Users/dhb/Documents/MATLAB/toolboxes/isetcam/tutorials/development/t_cameraRemote.m -- SKIPPED</w:t>
-      </w:r>
-    </w:p>
-    <w:p>
-      <w:pPr>
-        <w:rPr>
-          <w:rFonts w:asciiTheme="majorHAnsi" w:hAnsiTheme="majorHAnsi" w:cstheme="majorHAnsi"/>
-          <w:sz w:val="15"/>
-          <w:szCs w:val="15"/>
-        </w:rPr>
-      </w:pPr>
-      <w:r>
-        <w:rPr>
-          <w:rFonts w:asciiTheme="majorHAnsi" w:hAnsiTheme="majorHAnsi" w:cstheme="majorHAnsi"/>
-          <w:sz w:val="15"/>
-          <w:szCs w:val="15"/>
-        </w:rPr>
-        <w:t>/Users/dhb/Documents/MATLAB/toolboxes/isetcam/tutorials/development/t_codeImageMultiview.m -- SKIPPED</w:t>
-      </w:r>
-    </w:p>
-    <w:p>
-      <w:pPr>
-        <w:rPr>
-          <w:rFonts w:asciiTheme="majorHAnsi" w:hAnsiTheme="majorHAnsi" w:cstheme="majorHAnsi"/>
-          <w:sz w:val="15"/>
-          <w:szCs w:val="15"/>
-        </w:rPr>
-      </w:pPr>
-      <w:r>
-        <w:rPr>
-          <w:rFonts w:asciiTheme="majorHAnsi" w:hAnsiTheme="majorHAnsi" w:cstheme="majorHAnsi"/>
-          <w:sz w:val="15"/>
-          <w:szCs w:val="15"/>
-        </w:rPr>
-        <w:t>/Users/dhb/Documents/MATLAB/toolboxes/isetcam/tutorials/development/t_codeROI.m -- SKIPPED</w:t>
-      </w:r>
-    </w:p>
-    <w:p>
-      <w:pPr>
-        <w:rPr>
-          <w:rFonts w:asciiTheme="majorHAnsi" w:hAnsiTheme="majorHAnsi" w:cstheme="majorHAnsi"/>
-          <w:sz w:val="15"/>
-          <w:szCs w:val="15"/>
-        </w:rPr>
-      </w:pPr>
-      <w:r>
-        <w:rPr>
-          <w:rFonts w:asciiTheme="majorHAnsi" w:hAnsiTheme="majorHAnsi" w:cstheme="majorHAnsi"/>
-          <w:sz w:val="15"/>
-          <w:szCs w:val="15"/>
-        </w:rPr>
-        <w:t>/Users/dhb/Documents/MATLAB/toolboxes/isetcam/tutorials/development/t_guiWindowAppearance.m -- SKIPPED</w:t>
-      </w:r>
-    </w:p>
-    <w:p>
-      <w:pPr>
-        <w:rPr>
-          <w:rFonts w:asciiTheme="majorHAnsi" w:hAnsiTheme="majorHAnsi" w:cstheme="majorHAnsi"/>
-          <w:sz w:val="15"/>
-          <w:szCs w:val="15"/>
-        </w:rPr>
-      </w:pPr>
-      <w:r>
-        <w:rPr>
-          <w:rFonts w:asciiTheme="majorHAnsi" w:hAnsiTheme="majorHAnsi" w:cstheme="majorHAnsi"/>
-          <w:sz w:val="15"/>
-          <w:szCs w:val="15"/>
-        </w:rPr>
-        <w:t>/Users/dhb/Documents/MATLAB/toolboxes/isetcam/tutorials/development/t_oiComputeDetails.m -- SKIPPED</w:t>
-      </w:r>
-    </w:p>
-    <w:p>
-      <w:pPr>
-        <w:rPr>
-          <w:rFonts w:asciiTheme="majorHAnsi" w:hAnsiTheme="majorHAnsi" w:cstheme="majorHAnsi"/>
-          <w:sz w:val="15"/>
-          <w:szCs w:val="15"/>
-        </w:rPr>
-      </w:pPr>
-      <w:r>
-        <w:rPr>
-          <w:rFonts w:asciiTheme="majorHAnsi" w:hAnsiTheme="majorHAnsi" w:cstheme="majorHAnsi"/>
-          <w:sz w:val="15"/>
-          <w:szCs w:val="15"/>
-        </w:rPr>
-        <w:t>/Users/dhb/Documents/MATLAB/toolboxes/isetcam/tutorials/development/t_oiRTCompute.m -- SKIPPED</w:t>
-      </w:r>
-    </w:p>
-    <w:p>
-      <w:pPr>
-        <w:rPr>
-          <w:rFonts w:asciiTheme="majorHAnsi" w:hAnsiTheme="majorHAnsi" w:cstheme="majorHAnsi"/>
-          <w:sz w:val="15"/>
-          <w:szCs w:val="15"/>
-        </w:rPr>
-      </w:pPr>
-      <w:r>
-        <w:rPr>
-          <w:rFonts w:asciiTheme="majorHAnsi" w:hAnsiTheme="majorHAnsi" w:cstheme="majorHAnsi"/>
-          <w:sz w:val="15"/>
-          <w:szCs w:val="15"/>
-        </w:rPr>
-        <w:t>/Users/dhb/Documents/MATLAB/toolboxes/isetcam/tutorials/development/t_oiRTGooglePoint.m -- SKIPPED</w:t>
-      </w:r>
-    </w:p>
-    <w:p>
-      <w:pPr>
-        <w:rPr>
-          <w:rFonts w:asciiTheme="majorHAnsi" w:hAnsiTheme="majorHAnsi" w:cstheme="majorHAnsi"/>
-          <w:sz w:val="15"/>
-          <w:szCs w:val="15"/>
-        </w:rPr>
-      </w:pPr>
-      <w:r>
-        <w:rPr>
-          <w:rFonts w:asciiTheme="majorHAnsi" w:hAnsiTheme="majorHAnsi" w:cstheme="majorHAnsi"/>
-          <w:sz w:val="15"/>
-          <w:szCs w:val="15"/>
-        </w:rPr>
-        <w:t>/Users/dhb/Documents/MATLAB/toolboxes/isetcam/tutorials/development/t_oiRTGoogleRET.m -- SKIPPED</w:t>
       </w:r>
     </w:p>
     <w:p>

</xml_diff>

<commit_message>
Just trying to keep these up to date.
</commit_message>
<xml_diff>
--- a/zzBrokenISETCamTutorialsList.docx
+++ b/zzBrokenISETCamTutorialsList.docx
@@ -2,6 +2,58 @@
 <file path=word/document.xml><?xml version="1.0" encoding="utf-8"?>
 <w:document xmlns:wpc="http://schemas.microsoft.com/office/word/2010/wordprocessingCanvas" xmlns:cx="http://schemas.microsoft.com/office/drawing/2014/chartex" xmlns:cx1="http://schemas.microsoft.com/office/drawing/2015/9/8/chartex" xmlns:cx2="http://schemas.microsoft.com/office/drawing/2015/10/21/chartex" xmlns:cx3="http://schemas.microsoft.com/office/drawing/2016/5/9/chartex" xmlns:cx4="http://schemas.microsoft.com/office/drawing/2016/5/10/chartex" xmlns:cx5="http://schemas.microsoft.com/office/drawing/2016/5/11/chartex" xmlns:cx6="http://schemas.microsoft.com/office/drawing/2016/5/12/chartex" xmlns:cx7="http://schemas.microsoft.com/office/drawing/2016/5/13/chartex" xmlns:cx8="http://schemas.microsoft.com/office/drawing/2016/5/14/chartex" xmlns:mc="http://schemas.openxmlformats.org/markup-compatibility/2006" xmlns:aink="http://schemas.microsoft.com/office/drawing/2016/ink" xmlns:am3d="http://schemas.microsoft.com/office/drawing/2017/model3d" xmlns:o="urn:schemas-microsoft-com:office:office" xmlns:oel="http://schemas.microsoft.com/office/2019/extlst" xmlns:r="http://schemas.openxmlformats.org/officeDocument/2006/relationships" xmlns:m="http://schemas.openxmlformats.org/officeDocument/2006/math" xmlns:v="urn:schemas-microsoft-com:vml" xmlns:wp14="http://schemas.microsoft.com/office/word/2010/wordprocessingDrawing" xmlns:wp="http://schemas.openxmlformats.org/drawingml/2006/wordprocessingDrawing" xmlns:w10="urn:schemas-microsoft-com:office:word" xmlns:w="http://schemas.openxmlformats.org/wordprocessingml/2006/main" xmlns:w14="http://schemas.microsoft.com/office/word/2010/wordml" xmlns:w15="http://schemas.microsoft.com/office/word/2012/wordml" xmlns:w16cex="http://schemas.microsoft.com/office/word/2018/wordml/cex" xmlns:w16cid="http://schemas.microsoft.com/office/word/2016/wordml/cid" xmlns:w16="http://schemas.microsoft.com/office/word/2018/wordml" xmlns:w16sdtdh="http://schemas.microsoft.com/office/word/2020/wordml/sdtdatahash" xmlns:w16se="http://schemas.microsoft.com/office/word/2015/wordml/symex" xmlns:wpg="http://schemas.microsoft.com/office/word/2010/wordprocessingGroup" xmlns:wpi="http://schemas.microsoft.com/office/word/2010/wordprocessingInk" xmlns:wne="http://schemas.microsoft.com/office/word/2006/wordml" xmlns:wps="http://schemas.microsoft.com/office/word/2010/wordprocessingShape" mc:Ignorable="w14 w15 w16se w16cid w16 w16cex w16sdtdh wp14">
   <w:body>
+    <w:p>
+      <w:pPr>
+        <w:rPr>
+          <w:rFonts w:asciiTheme="majorHAnsi" w:hAnsiTheme="majorHAnsi" w:cstheme="majorHAnsi"/>
+          <w:sz w:val="15"/>
+          <w:szCs w:val="15"/>
+        </w:rPr>
+      </w:pPr>
+      <w:r>
+        <w:rPr>
+          <w:rFonts w:asciiTheme="majorHAnsi" w:hAnsiTheme="majorHAnsi" w:cstheme="majorHAnsi"/>
+          <w:sz w:val="15"/>
+          <w:szCs w:val="15"/>
+        </w:rPr>
+        <w:t>Verified that the below remains accurate:</w:t>
+      </w:r>
+    </w:p>
+    <w:p>
+      <w:pPr>
+        <w:rPr>
+          <w:rFonts w:asciiTheme="majorHAnsi" w:hAnsiTheme="majorHAnsi" w:cstheme="majorHAnsi"/>
+          <w:sz w:val="15"/>
+          <w:szCs w:val="15"/>
+        </w:rPr>
+      </w:pPr>
+      <w:r>
+        <w:rPr>
+          <w:rFonts w:asciiTheme="majorHAnsi" w:hAnsiTheme="majorHAnsi" w:cstheme="majorHAnsi"/>
+          <w:sz w:val="15"/>
+          <w:szCs w:val="15"/>
+        </w:rPr>
+        <w:tab/>
+        <w:t>12/17/23</w:t>
+      </w:r>
+      <w:r>
+        <w:rPr>
+          <w:rFonts w:asciiTheme="majorHAnsi" w:hAnsiTheme="majorHAnsi" w:cstheme="majorHAnsi"/>
+          <w:sz w:val="15"/>
+          <w:szCs w:val="15"/>
+        </w:rPr>
+        <w:t xml:space="preserve"> - DHB</w:t>
+      </w:r>
+    </w:p>
+    <w:p>
+      <w:pPr>
+        <w:rPr>
+          <w:rFonts w:asciiTheme="majorHAnsi" w:hAnsiTheme="majorHAnsi" w:cstheme="majorHAnsi"/>
+          <w:sz w:val="15"/>
+          <w:szCs w:val="15"/>
+        </w:rPr>
+      </w:pPr>
+    </w:p>
     <w:p>
       <w:pPr>
         <w:rPr>

</xml_diff>